<commit_message>
delete sequence diagram and class diagram
</commit_message>
<xml_diff>
--- a/Problem statement.docx
+++ b/Problem statement.docx
@@ -1,204 +1,304 @@
 
 <file path=word/document.xml><?xml version="1.0" encoding="utf-8"?>
-<w:document xmlns:wpc="http://schemas.microsoft.com/office/word/2010/wordprocessingCanvas" xmlns:mc="http://schemas.openxmlformats.org/markup-compatibility/2006" xmlns:o="urn:schemas-microsoft-com:office:office" xmlns:r="http://schemas.openxmlformats.org/officeDocument/2006/relationships" xmlns:m="http://schemas.openxmlformats.org/officeDocument/2006/math" xmlns:v="urn:schemas-microsoft-com:vml" xmlns:wp14="http://schemas.microsoft.com/office/word/2010/wordprocessingDrawing" xmlns:wp="http://schemas.openxmlformats.org/drawingml/2006/wordprocessingDrawing" xmlns:w10="urn:schemas-microsoft-com:office:word" xmlns:w="http://schemas.openxmlformats.org/wordprocessingml/2006/main" xmlns:w14="http://schemas.microsoft.com/office/word/2010/wordml" xmlns:w15="http://schemas.microsoft.com/office/word/2012/wordml" xmlns:wpg="http://schemas.microsoft.com/office/word/2010/wordprocessingGroup" xmlns:wpi="http://schemas.microsoft.com/office/word/2010/wordprocessingInk" xmlns:wne="http://schemas.microsoft.com/office/word/2006/wordml" xmlns:wps="http://schemas.microsoft.com/office/word/2010/wordprocessingShape" mc:Ignorable="w14 w15 wp14">
+<w:document xmlns:wpc="http://schemas.microsoft.com/office/word/2010/wordprocessingCanvas" xmlns:cx="http://schemas.microsoft.com/office/drawing/2014/chartex" xmlns:cx1="http://schemas.microsoft.com/office/drawing/2015/9/8/chartex" xmlns:cx2="http://schemas.microsoft.com/office/drawing/2015/10/21/chartex" xmlns:cx3="http://schemas.microsoft.com/office/drawing/2016/5/9/chartex" xmlns:cx4="http://schemas.microsoft.com/office/drawing/2016/5/10/chartex" xmlns:cx5="http://schemas.microsoft.com/office/drawing/2016/5/11/chartex" xmlns:cx6="http://schemas.microsoft.com/office/drawing/2016/5/12/chartex" xmlns:cx7="http://schemas.microsoft.com/office/drawing/2016/5/13/chartex" xmlns:cx8="http://schemas.microsoft.com/office/drawing/2016/5/14/chartex" xmlns:mc="http://schemas.openxmlformats.org/markup-compatibility/2006" xmlns:aink="http://schemas.microsoft.com/office/drawing/2016/ink" xmlns:am3d="http://schemas.microsoft.com/office/drawing/2017/model3d" xmlns:o="urn:schemas-microsoft-com:office:office" xmlns:r="http://schemas.openxmlformats.org/officeDocument/2006/relationships" xmlns:m="http://schemas.openxmlformats.org/officeDocument/2006/math" xmlns:v="urn:schemas-microsoft-com:vml" xmlns:wp14="http://schemas.microsoft.com/office/word/2010/wordprocessingDrawing" xmlns:wp="http://schemas.openxmlformats.org/drawingml/2006/wordprocessingDrawing" xmlns:w10="urn:schemas-microsoft-com:office:word" xmlns:w="http://schemas.openxmlformats.org/wordprocessingml/2006/main" xmlns:w14="http://schemas.microsoft.com/office/word/2010/wordml" xmlns:w15="http://schemas.microsoft.com/office/word/2012/wordml" xmlns:w16cid="http://schemas.microsoft.com/office/word/2016/wordml/cid" xmlns:w16se="http://schemas.microsoft.com/office/word/2015/wordml/symex" xmlns:wpg="http://schemas.microsoft.com/office/word/2010/wordprocessingGroup" xmlns:wpi="http://schemas.microsoft.com/office/word/2010/wordprocessingInk" xmlns:wne="http://schemas.microsoft.com/office/word/2006/wordml" xmlns:wps="http://schemas.microsoft.com/office/word/2010/wordprocessingShape" mc:Ignorable="w14 w15 w16se w16cid wp14">
   <w:body>
     <w:p>
       <w:pPr>
-        <w:pStyle w:val="NormalWeb"/>
-        <w:spacing w:before="0" w:beforeAutospacing="0" w:after="0" w:afterAutospacing="0"/>
-      </w:pPr>
-      <w:r>
-        <w:rPr>
-          <w:rFonts w:ascii="Arial" w:hAnsi="Arial" w:cs="Arial"/>
-          <w:color w:val="000000"/>
-          <w:sz w:val="26"/>
-          <w:szCs w:val="26"/>
-        </w:rPr>
-        <w:t>onlineShop problem description  </w:t>
-      </w:r>
-    </w:p>
-    <w:p>
-      <w:pPr>
-        <w:pStyle w:val="NormalWeb"/>
-        <w:spacing w:before="240" w:beforeAutospacing="0" w:after="240" w:afterAutospacing="0"/>
-      </w:pPr>
-      <w:r>
-        <w:rPr>
-          <w:rFonts w:ascii="Arial" w:hAnsi="Arial" w:cs="Arial"/>
-          <w:color w:val="000000"/>
-          <w:sz w:val="26"/>
-          <w:szCs w:val="26"/>
-        </w:rPr>
-        <w:t> </w:t>
-      </w:r>
-    </w:p>
-    <w:p>
-      <w:pPr>
-        <w:pStyle w:val="NormalWeb"/>
-        <w:spacing w:before="240" w:beforeAutospacing="0" w:after="240" w:afterAutospacing="0"/>
-      </w:pPr>
-      <w:r>
-        <w:rPr>
-          <w:rFonts w:ascii="Arial" w:hAnsi="Arial" w:cs="Arial"/>
-          <w:color w:val="000000"/>
-          <w:sz w:val="26"/>
-          <w:szCs w:val="26"/>
-        </w:rPr>
-        <w:t>Our company wants to sell products, so we need to develop a web shop where customers can buy products online. The shop offers a variety of products.</w:t>
-      </w:r>
-    </w:p>
-    <w:p>
-      <w:pPr>
-        <w:pStyle w:val="NormalWeb"/>
-        <w:spacing w:before="240" w:beforeAutospacing="0" w:after="240" w:afterAutospacing="0"/>
-      </w:pPr>
-      <w:r>
-        <w:rPr>
-          <w:rFonts w:ascii="Arial" w:hAnsi="Arial" w:cs="Arial"/>
-          <w:color w:val="000000"/>
-          <w:sz w:val="26"/>
-          <w:szCs w:val="26"/>
-        </w:rPr>
-        <w:t> </w:t>
-      </w:r>
-    </w:p>
-    <w:p>
-      <w:pPr>
-        <w:pStyle w:val="NormalWeb"/>
-        <w:spacing w:before="240" w:beforeAutospacing="0" w:after="240" w:afterAutospacing="0"/>
-      </w:pPr>
-      <w:r>
-        <w:rPr>
-          <w:rFonts w:ascii="Arial" w:hAnsi="Arial" w:cs="Arial"/>
-          <w:color w:val="000000"/>
-          <w:sz w:val="26"/>
-          <w:szCs w:val="26"/>
-        </w:rPr>
-        <w:t>It is important that the web shop is highly user-friendly, making it easy for customers to find products or browse through product names. Once a product is found, it can be added to the shopping cart, and the contents of the cart should be visible.</w:t>
-      </w:r>
-    </w:p>
-    <w:p>
-      <w:pPr>
-        <w:pStyle w:val="NormalWeb"/>
-        <w:spacing w:before="240" w:beforeAutospacing="0" w:after="240" w:afterAutospacing="0"/>
-      </w:pPr>
-      <w:r>
-        <w:rPr>
-          <w:rFonts w:ascii="Arial" w:hAnsi="Arial" w:cs="Arial"/>
-          <w:color w:val="000000"/>
-          <w:sz w:val="26"/>
-          <w:szCs w:val="26"/>
-        </w:rPr>
-        <w:t> </w:t>
-      </w:r>
-    </w:p>
-    <w:p>
-      <w:pPr>
-        <w:pStyle w:val="NormalWeb"/>
-        <w:spacing w:before="240" w:beforeAutospacing="0" w:after="240" w:afterAutospacing="0"/>
-      </w:pPr>
-      <w:r>
-        <w:rPr>
-          <w:rFonts w:ascii="Arial" w:hAnsi="Arial" w:cs="Arial"/>
-          <w:color w:val="000000"/>
-          <w:sz w:val="26"/>
-          <w:szCs w:val="26"/>
-        </w:rPr>
-        <w:t>The process of checking out the shopping cart should also be user-friendly. The web shop system should store customer data, allowing customers to enter their personal and payment information only once.</w:t>
-      </w:r>
-    </w:p>
-    <w:p>
-      <w:pPr>
-        <w:pStyle w:val="NormalWeb"/>
-        <w:spacing w:before="240" w:beforeAutospacing="0" w:after="240" w:afterAutospacing="0"/>
-      </w:pPr>
-      <w:r>
-        <w:rPr>
-          <w:rFonts w:ascii="Arial" w:hAnsi="Arial" w:cs="Arial"/>
-          <w:color w:val="000000"/>
-          <w:sz w:val="26"/>
-          <w:szCs w:val="26"/>
-        </w:rPr>
-        <w:t> </w:t>
-      </w:r>
-    </w:p>
-    <w:p>
-      <w:pPr>
-        <w:pStyle w:val="NormalWeb"/>
-        <w:spacing w:before="240" w:beforeAutospacing="0" w:after="240" w:afterAutospacing="0"/>
-      </w:pPr>
-      <w:r>
-        <w:rPr>
-          <w:rFonts w:ascii="Arial" w:hAnsi="Arial" w:cs="Arial"/>
-          <w:color w:val="000000"/>
-          <w:sz w:val="26"/>
-          <w:szCs w:val="26"/>
-        </w:rPr>
-        <w:t>When a customer places an order, then it can no longer be edited, and the system will automatically send an order confirmation via email. Product reviews can be submitted by customers who have made a purchase.</w:t>
-      </w:r>
-    </w:p>
-    <w:p>
-      <w:pPr>
-        <w:pStyle w:val="NormalWeb"/>
-        <w:spacing w:before="240" w:beforeAutospacing="0" w:after="240" w:afterAutospacing="0"/>
-      </w:pPr>
-      <w:r>
-        <w:rPr>
-          <w:rFonts w:ascii="Arial" w:hAnsi="Arial" w:cs="Arial"/>
-          <w:color w:val="000000"/>
-          <w:sz w:val="26"/>
-          <w:szCs w:val="26"/>
-        </w:rPr>
-        <w:t> </w:t>
-      </w:r>
-    </w:p>
-    <w:p>
-      <w:pPr>
-        <w:pStyle w:val="NormalWeb"/>
-        <w:spacing w:before="240" w:beforeAutospacing="0" w:after="240" w:afterAutospacing="0"/>
-      </w:pPr>
-      <w:r>
-        <w:rPr>
-          <w:rFonts w:ascii="Arial" w:hAnsi="Arial" w:cs="Arial"/>
-          <w:color w:val="000000"/>
-          <w:sz w:val="26"/>
-          <w:szCs w:val="26"/>
-        </w:rPr>
-        <w:t>These reviews are displayed in the detailed description of each specific product. The shop application is managed by staff who can add and remove products, as well as perform all other necessary management functions.</w:t>
-      </w:r>
-    </w:p>
-    <w:p>
+        <w:rPr>
+          <w:sz w:val="26"/>
+          <w:szCs w:val="26"/>
+        </w:rPr>
+      </w:pPr>
+      <w:proofErr w:type="spellStart"/>
+      <w:r>
+        <w:rPr>
+          <w:sz w:val="26"/>
+          <w:szCs w:val="26"/>
+        </w:rPr>
+        <w:t>onlineShop</w:t>
+      </w:r>
+      <w:proofErr w:type="spellEnd"/>
+      <w:r>
+        <w:rPr>
+          <w:sz w:val="26"/>
+          <w:szCs w:val="26"/>
+        </w:rPr>
+        <w:t xml:space="preserve"> problem description  </w:t>
+      </w:r>
+    </w:p>
+    <w:p>
+      <w:pPr>
+        <w:rPr>
+          <w:sz w:val="26"/>
+          <w:szCs w:val="26"/>
+        </w:rPr>
+      </w:pPr>
+    </w:p>
+    <w:p>
+      <w:pPr>
+        <w:spacing w:before="240" w:after="240"/>
+        <w:rPr>
+          <w:sz w:val="26"/>
+          <w:szCs w:val="26"/>
+        </w:rPr>
+      </w:pPr>
+      <w:r>
+        <w:rPr>
+          <w:sz w:val="26"/>
+          <w:szCs w:val="26"/>
+        </w:rPr>
+        <w:t>Our company wants</w:t>
+      </w:r>
       <w:bookmarkStart w:id="0" w:name="_GoBack"/>
       <w:bookmarkEnd w:id="0"/>
+      <w:r>
+        <w:rPr>
+          <w:sz w:val="26"/>
+          <w:szCs w:val="26"/>
+        </w:rPr>
+        <w:t xml:space="preserve"> to sell products, so we need to develop a web shop where customers can buy products online. The shop offers a variety of products.</w:t>
+      </w:r>
+    </w:p>
+    <w:p>
+      <w:pPr>
+        <w:spacing w:before="240" w:after="240"/>
+        <w:rPr>
+          <w:sz w:val="26"/>
+          <w:szCs w:val="26"/>
+        </w:rPr>
+      </w:pPr>
+      <w:r>
+        <w:rPr>
+          <w:sz w:val="26"/>
+          <w:szCs w:val="26"/>
+        </w:rPr>
+        <w:t xml:space="preserve"> </w:t>
+      </w:r>
+    </w:p>
+    <w:p>
+      <w:pPr>
+        <w:spacing w:before="240" w:after="240"/>
+        <w:rPr>
+          <w:sz w:val="26"/>
+          <w:szCs w:val="26"/>
+        </w:rPr>
+      </w:pPr>
+      <w:r>
+        <w:rPr>
+          <w:sz w:val="26"/>
+          <w:szCs w:val="26"/>
+        </w:rPr>
+        <w:t>It is important that the web shop is highly user-friendly, making it easy for customers to find products o</w:t>
+      </w:r>
+      <w:r>
+        <w:rPr>
+          <w:sz w:val="26"/>
+          <w:szCs w:val="26"/>
+        </w:rPr>
+        <w:t>r browse through product names. Once a product is found, it can be added to the shopping cart, and the contents of the cart should be visible.</w:t>
+      </w:r>
+    </w:p>
+    <w:p>
+      <w:pPr>
+        <w:spacing w:before="240" w:after="240"/>
+        <w:rPr>
+          <w:sz w:val="26"/>
+          <w:szCs w:val="26"/>
+        </w:rPr>
+      </w:pPr>
+      <w:r>
+        <w:rPr>
+          <w:sz w:val="26"/>
+          <w:szCs w:val="26"/>
+        </w:rPr>
+        <w:t xml:space="preserve"> </w:t>
+      </w:r>
+    </w:p>
+    <w:p>
+      <w:pPr>
+        <w:spacing w:before="240" w:after="240"/>
+        <w:rPr>
+          <w:sz w:val="26"/>
+          <w:szCs w:val="26"/>
+        </w:rPr>
+      </w:pPr>
+      <w:r>
+        <w:rPr>
+          <w:sz w:val="26"/>
+          <w:szCs w:val="26"/>
+        </w:rPr>
+        <w:t>The process of checking out the shopping cart should also be user-friendly. The web shop system should store cu</w:t>
+      </w:r>
+      <w:r>
+        <w:rPr>
+          <w:sz w:val="26"/>
+          <w:szCs w:val="26"/>
+        </w:rPr>
+        <w:t>stomer data, allowing customers to enter their personal and payment information only once.</w:t>
+      </w:r>
+    </w:p>
+    <w:p>
+      <w:pPr>
+        <w:spacing w:before="240" w:after="240"/>
+        <w:rPr>
+          <w:sz w:val="26"/>
+          <w:szCs w:val="26"/>
+        </w:rPr>
+      </w:pPr>
+      <w:r>
+        <w:rPr>
+          <w:sz w:val="26"/>
+          <w:szCs w:val="26"/>
+        </w:rPr>
+        <w:t xml:space="preserve"> </w:t>
+      </w:r>
+    </w:p>
+    <w:p>
+      <w:pPr>
+        <w:spacing w:before="240" w:after="240"/>
+        <w:rPr>
+          <w:sz w:val="26"/>
+          <w:szCs w:val="26"/>
+        </w:rPr>
+      </w:pPr>
+      <w:r>
+        <w:rPr>
+          <w:sz w:val="26"/>
+          <w:szCs w:val="26"/>
+        </w:rPr>
+        <w:t>When a customer places an order, then it can no longer be edited, and the system will automatically send an order confirmation via email. Product reviews can be su</w:t>
+      </w:r>
+      <w:r>
+        <w:rPr>
+          <w:sz w:val="26"/>
+          <w:szCs w:val="26"/>
+        </w:rPr>
+        <w:t>bmitted by customers who have made a purchase.</w:t>
+      </w:r>
+    </w:p>
+    <w:p>
+      <w:pPr>
+        <w:spacing w:before="240" w:after="240"/>
+        <w:rPr>
+          <w:sz w:val="26"/>
+          <w:szCs w:val="26"/>
+        </w:rPr>
+      </w:pPr>
+      <w:r>
+        <w:rPr>
+          <w:sz w:val="26"/>
+          <w:szCs w:val="26"/>
+        </w:rPr>
+        <w:t xml:space="preserve"> </w:t>
+      </w:r>
+    </w:p>
+    <w:p>
+      <w:pPr>
+        <w:spacing w:before="240" w:after="240"/>
+        <w:rPr>
+          <w:sz w:val="26"/>
+          <w:szCs w:val="26"/>
+        </w:rPr>
+      </w:pPr>
+      <w:r>
+        <w:rPr>
+          <w:sz w:val="26"/>
+          <w:szCs w:val="26"/>
+        </w:rPr>
+        <w:t>These reviews are displayed in the detailed description of each specific product. The shop application is managed by staff who can add and remove products, as well as perform all other necessary management f</w:t>
+      </w:r>
+      <w:r>
+        <w:rPr>
+          <w:sz w:val="26"/>
+          <w:szCs w:val="26"/>
+        </w:rPr>
+        <w:t>unctions.</w:t>
+      </w:r>
+    </w:p>
+    <w:p>
+      <w:pPr>
+        <w:spacing w:before="240" w:after="240"/>
+        <w:rPr>
+          <w:sz w:val="26"/>
+          <w:szCs w:val="26"/>
+        </w:rPr>
+      </w:pPr>
+      <w:r>
+        <w:rPr>
+          <w:sz w:val="26"/>
+          <w:szCs w:val="26"/>
+        </w:rPr>
+        <w:t xml:space="preserve"> </w:t>
+      </w:r>
+    </w:p>
+    <w:p>
+      <w:pPr>
+        <w:spacing w:before="240" w:after="240"/>
+        <w:rPr>
+          <w:sz w:val="26"/>
+          <w:szCs w:val="26"/>
+        </w:rPr>
+      </w:pPr>
+      <w:r>
+        <w:rPr>
+          <w:sz w:val="26"/>
+          <w:szCs w:val="26"/>
+        </w:rPr>
+        <w:t xml:space="preserve"> </w:t>
+      </w:r>
+    </w:p>
+    <w:p>
+      <w:pPr>
+        <w:spacing w:before="240" w:after="240"/>
+        <w:rPr>
+          <w:sz w:val="26"/>
+          <w:szCs w:val="26"/>
+        </w:rPr>
+      </w:pPr>
+      <w:r>
+        <w:rPr>
+          <w:sz w:val="26"/>
+          <w:szCs w:val="26"/>
+        </w:rPr>
+        <w:t xml:space="preserve"> </w:t>
+      </w:r>
+    </w:p>
+    <w:p>
+      <w:pPr>
+        <w:rPr>
+          <w:sz w:val="26"/>
+          <w:szCs w:val="26"/>
+        </w:rPr>
+      </w:pPr>
     </w:p>
     <w:sectPr>
       <w:pgSz w:w="12240" w:h="15840"/>
       <w:pgMar w:top="1440" w:right="1440" w:bottom="1440" w:left="1440" w:header="720" w:footer="720" w:gutter="0"/>
+      <w:pgNumType w:start="1"/>
       <w:cols w:space="720"/>
-      <w:docGrid w:linePitch="360"/>
     </w:sectPr>
   </w:body>
 </w:document>
 </file>
 
 <file path=word/styles.xml><?xml version="1.0" encoding="utf-8"?>
-<w:styles xmlns:mc="http://schemas.openxmlformats.org/markup-compatibility/2006" xmlns:r="http://schemas.openxmlformats.org/officeDocument/2006/relationships" xmlns:w="http://schemas.openxmlformats.org/wordprocessingml/2006/main" xmlns:w14="http://schemas.microsoft.com/office/word/2010/wordml" xmlns:w15="http://schemas.microsoft.com/office/word/2012/wordml" mc:Ignorable="w14 w15">
+<w:styles xmlns:mc="http://schemas.openxmlformats.org/markup-compatibility/2006" xmlns:r="http://schemas.openxmlformats.org/officeDocument/2006/relationships" xmlns:w="http://schemas.openxmlformats.org/wordprocessingml/2006/main" xmlns:w14="http://schemas.microsoft.com/office/word/2010/wordml" xmlns:w15="http://schemas.microsoft.com/office/word/2012/wordml" xmlns:w16cid="http://schemas.microsoft.com/office/word/2016/wordml/cid" xmlns:w16se="http://schemas.microsoft.com/office/word/2015/wordml/symex" mc:Ignorable="w14 w15 w16se w16cid">
   <w:docDefaults>
     <w:rPrDefault>
       <w:rPr>
-        <w:rFonts w:asciiTheme="minorHAnsi" w:eastAsiaTheme="minorHAnsi" w:hAnsiTheme="minorHAnsi" w:cstheme="minorBidi"/>
+        <w:rFonts w:ascii="Arial" w:eastAsia="Arial" w:hAnsi="Arial" w:cs="Arial"/>
         <w:sz w:val="22"/>
         <w:szCs w:val="22"/>
-        <w:lang w:val="en-US" w:eastAsia="en-US" w:bidi="ar-SA"/>
+        <w:lang w:val="en" w:eastAsia="en-US" w:bidi="ar-SA"/>
       </w:rPr>
     </w:rPrDefault>
     <w:pPrDefault>
       <w:pPr>
-        <w:spacing w:after="160" w:line="259" w:lineRule="auto"/>
+        <w:spacing w:line="276" w:lineRule="auto"/>
       </w:pPr>
     </w:pPrDefault>
   </w:docDefaults>
-  <w:latentStyles w:defLockedState="0" w:defUIPriority="99" w:defSemiHidden="0" w:defUnhideWhenUsed="0" w:defQFormat="0" w:count="371">
+  <w:latentStyles w:defLockedState="0" w:defUIPriority="99" w:defSemiHidden="0" w:defUnhideWhenUsed="0" w:defQFormat="0" w:count="375">
     <w:lsdException w:name="Normal" w:uiPriority="0" w:qFormat="1"/>
     <w:lsdException w:name="heading 1" w:uiPriority="9" w:qFormat="1"/>
     <w:lsdException w:name="heading 2" w:semiHidden="1" w:uiPriority="9" w:unhideWhenUsed="1" w:qFormat="1"/>
@@ -570,10 +670,127 @@
     <w:lsdException w:name="List Table 5 Dark Accent 6" w:uiPriority="50"/>
     <w:lsdException w:name="List Table 6 Colorful Accent 6" w:uiPriority="51"/>
     <w:lsdException w:name="List Table 7 Colorful Accent 6" w:uiPriority="52"/>
+    <w:lsdException w:name="Mention" w:semiHidden="1" w:unhideWhenUsed="1"/>
+    <w:lsdException w:name="Smart Hyperlink" w:semiHidden="1" w:unhideWhenUsed="1"/>
+    <w:lsdException w:name="Hashtag" w:semiHidden="1" w:unhideWhenUsed="1"/>
+    <w:lsdException w:name="Unresolved Mention" w:semiHidden="1" w:unhideWhenUsed="1"/>
   </w:latentStyles>
   <w:style w:type="paragraph" w:default="1" w:styleId="Normal">
     <w:name w:val="Normal"/>
     <w:qFormat/>
+  </w:style>
+  <w:style w:type="paragraph" w:styleId="Heading1">
+    <w:name w:val="heading 1"/>
+    <w:basedOn w:val="Normal"/>
+    <w:next w:val="Normal"/>
+    <w:uiPriority w:val="9"/>
+    <w:qFormat/>
+    <w:pPr>
+      <w:keepNext/>
+      <w:keepLines/>
+      <w:spacing w:before="400" w:after="120"/>
+      <w:outlineLvl w:val="0"/>
+    </w:pPr>
+    <w:rPr>
+      <w:sz w:val="40"/>
+      <w:szCs w:val="40"/>
+    </w:rPr>
+  </w:style>
+  <w:style w:type="paragraph" w:styleId="Heading2">
+    <w:name w:val="heading 2"/>
+    <w:basedOn w:val="Normal"/>
+    <w:next w:val="Normal"/>
+    <w:uiPriority w:val="9"/>
+    <w:semiHidden/>
+    <w:unhideWhenUsed/>
+    <w:qFormat/>
+    <w:pPr>
+      <w:keepNext/>
+      <w:keepLines/>
+      <w:spacing w:before="360" w:after="120"/>
+      <w:outlineLvl w:val="1"/>
+    </w:pPr>
+    <w:rPr>
+      <w:sz w:val="32"/>
+      <w:szCs w:val="32"/>
+    </w:rPr>
+  </w:style>
+  <w:style w:type="paragraph" w:styleId="Heading3">
+    <w:name w:val="heading 3"/>
+    <w:basedOn w:val="Normal"/>
+    <w:next w:val="Normal"/>
+    <w:uiPriority w:val="9"/>
+    <w:semiHidden/>
+    <w:unhideWhenUsed/>
+    <w:qFormat/>
+    <w:pPr>
+      <w:keepNext/>
+      <w:keepLines/>
+      <w:spacing w:before="320" w:after="80"/>
+      <w:outlineLvl w:val="2"/>
+    </w:pPr>
+    <w:rPr>
+      <w:color w:val="434343"/>
+      <w:sz w:val="28"/>
+      <w:szCs w:val="28"/>
+    </w:rPr>
+  </w:style>
+  <w:style w:type="paragraph" w:styleId="Heading4">
+    <w:name w:val="heading 4"/>
+    <w:basedOn w:val="Normal"/>
+    <w:next w:val="Normal"/>
+    <w:uiPriority w:val="9"/>
+    <w:semiHidden/>
+    <w:unhideWhenUsed/>
+    <w:qFormat/>
+    <w:pPr>
+      <w:keepNext/>
+      <w:keepLines/>
+      <w:spacing w:before="280" w:after="80"/>
+      <w:outlineLvl w:val="3"/>
+    </w:pPr>
+    <w:rPr>
+      <w:color w:val="666666"/>
+      <w:sz w:val="24"/>
+      <w:szCs w:val="24"/>
+    </w:rPr>
+  </w:style>
+  <w:style w:type="paragraph" w:styleId="Heading5">
+    <w:name w:val="heading 5"/>
+    <w:basedOn w:val="Normal"/>
+    <w:next w:val="Normal"/>
+    <w:uiPriority w:val="9"/>
+    <w:semiHidden/>
+    <w:unhideWhenUsed/>
+    <w:qFormat/>
+    <w:pPr>
+      <w:keepNext/>
+      <w:keepLines/>
+      <w:spacing w:before="240" w:after="80"/>
+      <w:outlineLvl w:val="4"/>
+    </w:pPr>
+    <w:rPr>
+      <w:color w:val="666666"/>
+    </w:rPr>
+  </w:style>
+  <w:style w:type="paragraph" w:styleId="Heading6">
+    <w:name w:val="heading 6"/>
+    <w:basedOn w:val="Normal"/>
+    <w:next w:val="Normal"/>
+    <w:uiPriority w:val="9"/>
+    <w:semiHidden/>
+    <w:unhideWhenUsed/>
+    <w:qFormat/>
+    <w:pPr>
+      <w:keepNext/>
+      <w:keepLines/>
+      <w:spacing w:before="240" w:after="80"/>
+      <w:outlineLvl w:val="5"/>
+    </w:pPr>
+    <w:rPr>
+      <w:i/>
+      <w:color w:val="666666"/>
+    </w:rPr>
   </w:style>
   <w:style w:type="character" w:default="1" w:styleId="DefaultParagraphFont">
     <w:name w:val="Default Paragraph Font"/>
@@ -602,20 +819,37 @@
     <w:semiHidden/>
     <w:unhideWhenUsed/>
   </w:style>
-  <w:style w:type="paragraph" w:styleId="NormalWeb">
-    <w:name w:val="Normal (Web)"/>
+  <w:style w:type="paragraph" w:styleId="Title">
+    <w:name w:val="Title"/>
     <w:basedOn w:val="Normal"/>
-    <w:uiPriority w:val="99"/>
-    <w:semiHidden/>
-    <w:unhideWhenUsed/>
-    <w:rsid w:val="00656578"/>
+    <w:next w:val="Normal"/>
+    <w:uiPriority w:val="10"/>
+    <w:qFormat/>
     <w:pPr>
-      <w:spacing w:before="100" w:beforeAutospacing="1" w:after="100" w:afterAutospacing="1" w:line="240" w:lineRule="auto"/>
+      <w:keepNext/>
+      <w:keepLines/>
+      <w:spacing w:after="60"/>
     </w:pPr>
     <w:rPr>
-      <w:rFonts w:ascii="Times New Roman" w:eastAsia="Times New Roman" w:hAnsi="Times New Roman" w:cs="Times New Roman"/>
-      <w:sz w:val="24"/>
-      <w:szCs w:val="24"/>
+      <w:sz w:val="52"/>
+      <w:szCs w:val="52"/>
+    </w:rPr>
+  </w:style>
+  <w:style w:type="paragraph" w:styleId="Subtitle">
+    <w:name w:val="Subtitle"/>
+    <w:basedOn w:val="Normal"/>
+    <w:next w:val="Normal"/>
+    <w:uiPriority w:val="11"/>
+    <w:qFormat/>
+    <w:pPr>
+      <w:keepNext/>
+      <w:keepLines/>
+      <w:spacing w:after="320"/>
+    </w:pPr>
+    <w:rPr>
+      <w:color w:val="666666"/>
+      <w:sz w:val="30"/>
+      <w:szCs w:val="30"/>
     </w:rPr>
   </w:style>
 </w:styles>
@@ -632,39 +866,39 @@
         <a:sysClr val="window" lastClr="FFFFFF"/>
       </a:lt1>
       <a:dk2>
-        <a:srgbClr val="44546A"/>
+        <a:srgbClr val="1F497D"/>
       </a:dk2>
       <a:lt2>
-        <a:srgbClr val="E7E6E6"/>
+        <a:srgbClr val="EEECE1"/>
       </a:lt2>
       <a:accent1>
-        <a:srgbClr val="4472C4"/>
+        <a:srgbClr val="4F81BD"/>
       </a:accent1>
       <a:accent2>
-        <a:srgbClr val="ED7D31"/>
+        <a:srgbClr val="C0504D"/>
       </a:accent2>
       <a:accent3>
-        <a:srgbClr val="A5A5A5"/>
+        <a:srgbClr val="9BBB59"/>
       </a:accent3>
       <a:accent4>
-        <a:srgbClr val="FFC000"/>
+        <a:srgbClr val="8064A2"/>
       </a:accent4>
       <a:accent5>
-        <a:srgbClr val="5B9BD5"/>
+        <a:srgbClr val="4BACC6"/>
       </a:accent5>
       <a:accent6>
-        <a:srgbClr val="70AD47"/>
+        <a:srgbClr val="F79646"/>
       </a:accent6>
       <a:hlink>
-        <a:srgbClr val="0563C1"/>
+        <a:srgbClr val="0000FF"/>
       </a:hlink>
       <a:folHlink>
-        <a:srgbClr val="954F72"/>
+        <a:srgbClr val="800080"/>
       </a:folHlink>
     </a:clrScheme>
     <a:fontScheme name="Office">
       <a:majorFont>
-        <a:latin typeface="Calibri Light" panose="020F0302020204030204"/>
+        <a:latin typeface="Calibri"/>
         <a:ea typeface=""/>
         <a:cs typeface=""/>
         <a:font script="Jpan" typeface="ＭＳ ゴシック"/>
@@ -699,7 +933,7 @@
         <a:font script="Geor" typeface="Sylfaen"/>
       </a:majorFont>
       <a:minorFont>
-        <a:latin typeface="Calibri" panose="020F0502020204030204"/>
+        <a:latin typeface="Cambria"/>
         <a:ea typeface=""/>
         <a:cs typeface=""/>
         <a:font script="Jpan" typeface="ＭＳ 明朝"/>
@@ -743,141 +977,200 @@
           <a:gsLst>
             <a:gs pos="0">
               <a:schemeClr val="phClr">
-                <a:lumMod val="110000"/>
-                <a:satMod val="105000"/>
-                <a:tint val="67000"/>
+                <a:tint val="50000"/>
+                <a:satMod val="300000"/>
               </a:schemeClr>
             </a:gs>
-            <a:gs pos="50000">
+            <a:gs pos="35000">
               <a:schemeClr val="phClr">
-                <a:lumMod val="105000"/>
-                <a:satMod val="103000"/>
-                <a:tint val="73000"/>
+                <a:tint val="37000"/>
+                <a:satMod val="300000"/>
               </a:schemeClr>
             </a:gs>
             <a:gs pos="100000">
               <a:schemeClr val="phClr">
-                <a:lumMod val="105000"/>
-                <a:satMod val="109000"/>
-                <a:tint val="81000"/>
+                <a:tint val="15000"/>
+                <a:satMod val="350000"/>
               </a:schemeClr>
             </a:gs>
           </a:gsLst>
-          <a:lin ang="5400000" scaled="0"/>
+          <a:lin ang="16200000" scaled="1"/>
         </a:gradFill>
         <a:gradFill rotWithShape="1">
           <a:gsLst>
             <a:gs pos="0">
               <a:schemeClr val="phClr">
-                <a:satMod val="103000"/>
-                <a:lumMod val="102000"/>
-                <a:tint val="94000"/>
-              </a:schemeClr>
-            </a:gs>
-            <a:gs pos="50000">
-              <a:schemeClr val="phClr">
-                <a:satMod val="110000"/>
-                <a:lumMod val="100000"/>
+                <a:tint val="100000"/>
                 <a:shade val="100000"/>
+                <a:satMod val="130000"/>
               </a:schemeClr>
             </a:gs>
             <a:gs pos="100000">
               <a:schemeClr val="phClr">
-                <a:lumMod val="99000"/>
-                <a:satMod val="120000"/>
-                <a:shade val="78000"/>
+                <a:tint val="50000"/>
+                <a:shade val="100000"/>
+                <a:satMod val="350000"/>
               </a:schemeClr>
             </a:gs>
           </a:gsLst>
-          <a:lin ang="5400000" scaled="0"/>
+          <a:lin ang="16200000" scaled="0"/>
         </a:gradFill>
       </a:fillStyleLst>
       <a:lnStyleLst>
-        <a:ln w="6350" cap="flat" cmpd="sng" algn="ctr">
+        <a:ln w="9525" cap="flat" cmpd="sng" algn="ctr">
+          <a:solidFill>
+            <a:schemeClr val="phClr">
+              <a:shade val="95000"/>
+              <a:satMod val="105000"/>
+            </a:schemeClr>
+          </a:solidFill>
+          <a:prstDash val="solid"/>
+        </a:ln>
+        <a:ln w="25400" cap="flat" cmpd="sng" algn="ctr">
           <a:solidFill>
             <a:schemeClr val="phClr"/>
           </a:solidFill>
           <a:prstDash val="solid"/>
-          <a:miter lim="800000"/>
         </a:ln>
-        <a:ln w="12700" cap="flat" cmpd="sng" algn="ctr">
+        <a:ln w="38100" cap="flat" cmpd="sng" algn="ctr">
           <a:solidFill>
             <a:schemeClr val="phClr"/>
           </a:solidFill>
           <a:prstDash val="solid"/>
-          <a:miter lim="800000"/>
-        </a:ln>
-        <a:ln w="19050" cap="flat" cmpd="sng" algn="ctr">
-          <a:solidFill>
-            <a:schemeClr val="phClr"/>
-          </a:solidFill>
-          <a:prstDash val="solid"/>
-          <a:miter lim="800000"/>
         </a:ln>
       </a:lnStyleLst>
       <a:effectStyleLst>
         <a:effectStyle>
-          <a:effectLst/>
-        </a:effectStyle>
-        <a:effectStyle>
-          <a:effectLst/>
+          <a:effectLst>
+            <a:outerShdw blurRad="40000" dist="20000" dir="5400000" rotWithShape="0">
+              <a:srgbClr val="000000">
+                <a:alpha val="38000"/>
+              </a:srgbClr>
+            </a:outerShdw>
+          </a:effectLst>
         </a:effectStyle>
         <a:effectStyle>
           <a:effectLst>
-            <a:outerShdw blurRad="57150" dist="19050" dir="5400000" algn="ctr" rotWithShape="0">
+            <a:outerShdw blurRad="40000" dist="23000" dir="5400000" rotWithShape="0">
               <a:srgbClr val="000000">
-                <a:alpha val="63000"/>
+                <a:alpha val="35000"/>
               </a:srgbClr>
             </a:outerShdw>
           </a:effectLst>
+        </a:effectStyle>
+        <a:effectStyle>
+          <a:effectLst>
+            <a:outerShdw blurRad="40000" dist="23000" dir="5400000" rotWithShape="0">
+              <a:srgbClr val="000000">
+                <a:alpha val="35000"/>
+              </a:srgbClr>
+            </a:outerShdw>
+          </a:effectLst>
+          <a:scene3d>
+            <a:camera prst="orthographicFront">
+              <a:rot lat="0" lon="0" rev="0"/>
+            </a:camera>
+            <a:lightRig rig="threePt" dir="t">
+              <a:rot lat="0" lon="0" rev="1200000"/>
+            </a:lightRig>
+          </a:scene3d>
+          <a:sp3d>
+            <a:bevelT w="63500" h="25400"/>
+          </a:sp3d>
         </a:effectStyle>
       </a:effectStyleLst>
       <a:bgFillStyleLst>
         <a:solidFill>
           <a:schemeClr val="phClr"/>
         </a:solidFill>
-        <a:solidFill>
-          <a:schemeClr val="phClr">
-            <a:tint val="95000"/>
-            <a:satMod val="170000"/>
-          </a:schemeClr>
-        </a:solidFill>
         <a:gradFill rotWithShape="1">
           <a:gsLst>
             <a:gs pos="0">
               <a:schemeClr val="phClr">
-                <a:tint val="93000"/>
-                <a:satMod val="150000"/>
-                <a:shade val="98000"/>
-                <a:lumMod val="102000"/>
+                <a:tint val="40000"/>
+                <a:satMod val="350000"/>
               </a:schemeClr>
             </a:gs>
-            <a:gs pos="50000">
+            <a:gs pos="40000">
               <a:schemeClr val="phClr">
-                <a:tint val="98000"/>
-                <a:satMod val="130000"/>
-                <a:shade val="90000"/>
-                <a:lumMod val="103000"/>
+                <a:tint val="45000"/>
+                <a:shade val="99000"/>
+                <a:satMod val="350000"/>
               </a:schemeClr>
             </a:gs>
             <a:gs pos="100000">
               <a:schemeClr val="phClr">
-                <a:shade val="63000"/>
-                <a:satMod val="120000"/>
+                <a:shade val="20000"/>
+                <a:satMod val="255000"/>
               </a:schemeClr>
             </a:gs>
           </a:gsLst>
-          <a:lin ang="5400000" scaled="0"/>
+          <a:path path="circle">
+            <a:fillToRect l="50000" t="-80000" r="50000" b="180000"/>
+          </a:path>
+        </a:gradFill>
+        <a:gradFill rotWithShape="1">
+          <a:gsLst>
+            <a:gs pos="0">
+              <a:schemeClr val="phClr">
+                <a:tint val="80000"/>
+                <a:satMod val="300000"/>
+              </a:schemeClr>
+            </a:gs>
+            <a:gs pos="100000">
+              <a:schemeClr val="phClr">
+                <a:shade val="30000"/>
+                <a:satMod val="200000"/>
+              </a:schemeClr>
+            </a:gs>
+          </a:gsLst>
+          <a:path path="circle">
+            <a:fillToRect l="50000" t="50000" r="50000" b="50000"/>
+          </a:path>
         </a:gradFill>
       </a:bgFillStyleLst>
     </a:fmtScheme>
   </a:themeElements>
-  <a:objectDefaults/>
+  <a:objectDefaults>
+    <a:spDef>
+      <a:spPr/>
+      <a:bodyPr/>
+      <a:lstStyle/>
+      <a:style>
+        <a:lnRef idx="1">
+          <a:schemeClr val="accent1"/>
+        </a:lnRef>
+        <a:fillRef idx="3">
+          <a:schemeClr val="accent1"/>
+        </a:fillRef>
+        <a:effectRef idx="2">
+          <a:schemeClr val="accent1"/>
+        </a:effectRef>
+        <a:fontRef idx="minor">
+          <a:schemeClr val="lt1"/>
+        </a:fontRef>
+      </a:style>
+    </a:spDef>
+    <a:lnDef>
+      <a:spPr/>
+      <a:bodyPr/>
+      <a:lstStyle/>
+      <a:style>
+        <a:lnRef idx="2">
+          <a:schemeClr val="accent1"/>
+        </a:lnRef>
+        <a:fillRef idx="0">
+          <a:schemeClr val="accent1"/>
+        </a:fillRef>
+        <a:effectRef idx="1">
+          <a:schemeClr val="accent1"/>
+        </a:effectRef>
+        <a:fontRef idx="minor">
+          <a:schemeClr val="tx1"/>
+        </a:fontRef>
+      </a:style>
+    </a:lnDef>
+  </a:objectDefaults>
   <a:extraClrSchemeLst/>
-  <a:extLst>
-    <a:ext uri="{05A4C25C-085E-4340-85A3-A5531E510DB2}">
-      <thm15:themeFamily xmlns:thm15="http://schemas.microsoft.com/office/thememl/2012/main" name="Office Theme" id="{62F939B6-93AF-4DB8-9C6B-D6C7DFDC589F}" vid="{4A3C46E8-61CC-4603-A589-7422A47A8E4A}"/>
-    </a:ext>
-  </a:extLst>
 </a:theme>
 </file>
</xml_diff>